<commit_message>
Updated code based on 10/20/21 notes
</commit_message>
<xml_diff>
--- a/summary_stats_table.docx
+++ b/summary_stats_table.docx
@@ -3210,6 +3210,913 @@
         </w:trPr>
         <w:tc>
           <w:tcPr>
+            <w:tcBorders/>
+            <w:shd w:val="clear" w:color="auto" w:fill="FFFFFF"/>
+            <w:tcMar>
+              <w:top w:w="0" w:type="dxa"/>
+              <w:bottom w:w="0" w:type="dxa"/>
+              <w:left w:w="0" w:type="dxa"/>
+              <w:right w:w="0" w:type="dxa"/>
+            </w:tcMar>
+            <w:vAlign w:val="top"/>
+          </w:tcPr>
+          <w:p>
+            <w:pPr>
+              <w:jc w:val="left"/>
+              <w:spacing w:after="100" w:before="100" w:line="240"/>
+              <w:ind w:firstLine="0" w:left="300" w:right="100"/>
+            </w:pPr>
+            <w:r xmlns:w="http://schemas.openxmlformats.org/wordprocessingml/2006/main" xmlns:wp="http://schemas.openxmlformats.org/drawingml/2006/wordprocessingDrawing" xmlns:r="http://schemas.openxmlformats.org/officeDocument/2006/relationships" xmlns:w14="http://schemas.microsoft.com/office/word/2010/wordml">
+              <w:rPr>
+                <w:rFonts w:ascii="Arial" w:hAnsi="Arial" w:eastAsia="Arial" w:cs="Arial"/>
+                <w:sz w:val="22"/>
+                <w:szCs w:val="22"/>
+                <w:color w:val="000000"/>
+              </w:rPr>
+              <w:t xml:space="preserve">Missing (n)</w:t>
+            </w:r>
+          </w:p>
+        </w:tc>
+        <w:tc>
+          <w:tcPr>
+            <w:tcBorders/>
+            <w:shd w:val="clear" w:color="auto" w:fill="FFFFFF"/>
+            <w:tcMar>
+              <w:top w:w="0" w:type="dxa"/>
+              <w:bottom w:w="0" w:type="dxa"/>
+              <w:left w:w="0" w:type="dxa"/>
+              <w:right w:w="0" w:type="dxa"/>
+            </w:tcMar>
+            <w:vAlign w:val="center"/>
+          </w:tcPr>
+          <w:p>
+            <w:pPr>
+              <w:jc w:val="center"/>
+              <w:spacing w:after="100" w:before="100" w:line="240"/>
+              <w:ind w:firstLine="0" w:left="100" w:right="100"/>
+            </w:pPr>
+            <w:r xmlns:w="http://schemas.openxmlformats.org/wordprocessingml/2006/main" xmlns:wp="http://schemas.openxmlformats.org/drawingml/2006/wordprocessingDrawing" xmlns:r="http://schemas.openxmlformats.org/officeDocument/2006/relationships" xmlns:w14="http://schemas.microsoft.com/office/word/2010/wordml">
+              <w:rPr>
+                <w:rFonts w:ascii="Arial" w:hAnsi="Arial" w:eastAsia="Arial" w:cs="Arial"/>
+                <w:sz w:val="22"/>
+                <w:szCs w:val="22"/>
+                <w:color w:val="000000"/>
+              </w:rPr>
+              <w:t xml:space="preserve">6,462</w:t>
+            </w:r>
+          </w:p>
+        </w:tc>
+        <w:tc>
+          <w:tcPr>
+            <w:tcBorders/>
+            <w:shd w:val="clear" w:color="auto" w:fill="FFFFFF"/>
+            <w:tcMar>
+              <w:top w:w="0" w:type="dxa"/>
+              <w:bottom w:w="0" w:type="dxa"/>
+              <w:left w:w="0" w:type="dxa"/>
+              <w:right w:w="0" w:type="dxa"/>
+            </w:tcMar>
+            <w:vAlign w:val="center"/>
+          </w:tcPr>
+          <w:p>
+            <w:pPr>
+              <w:jc w:val="center"/>
+              <w:spacing w:after="100" w:before="100" w:line="240"/>
+              <w:ind w:firstLine="0" w:left="100" w:right="100"/>
+            </w:pPr>
+            <w:r xmlns:w="http://schemas.openxmlformats.org/wordprocessingml/2006/main" xmlns:wp="http://schemas.openxmlformats.org/drawingml/2006/wordprocessingDrawing" xmlns:r="http://schemas.openxmlformats.org/officeDocument/2006/relationships" xmlns:w14="http://schemas.microsoft.com/office/word/2010/wordml">
+              <w:rPr>
+                <w:rFonts w:ascii="Arial" w:hAnsi="Arial" w:eastAsia="Arial" w:cs="Arial"/>
+                <w:sz w:val="22"/>
+                <w:szCs w:val="22"/>
+                <w:color w:val="000000"/>
+              </w:rPr>
+              <w:t xml:space="preserve">3,180</w:t>
+            </w:r>
+          </w:p>
+        </w:tc>
+        <w:tc>
+          <w:tcPr>
+            <w:tcBorders/>
+            <w:shd w:val="clear" w:color="auto" w:fill="FFFFFF"/>
+            <w:tcMar>
+              <w:top w:w="0" w:type="dxa"/>
+              <w:bottom w:w="0" w:type="dxa"/>
+              <w:left w:w="0" w:type="dxa"/>
+              <w:right w:w="0" w:type="dxa"/>
+            </w:tcMar>
+            <w:vAlign w:val="center"/>
+          </w:tcPr>
+          <w:p>
+            <w:pPr>
+              <w:jc w:val="center"/>
+              <w:spacing w:after="100" w:before="100" w:line="240"/>
+              <w:ind w:firstLine="0" w:left="100" w:right="100"/>
+            </w:pPr>
+            <w:r xmlns:w="http://schemas.openxmlformats.org/wordprocessingml/2006/main" xmlns:wp="http://schemas.openxmlformats.org/drawingml/2006/wordprocessingDrawing" xmlns:r="http://schemas.openxmlformats.org/officeDocument/2006/relationships" xmlns:w14="http://schemas.microsoft.com/office/word/2010/wordml">
+              <w:rPr>
+                <w:rFonts w:ascii="Arial" w:hAnsi="Arial" w:eastAsia="Arial" w:cs="Arial"/>
+                <w:sz w:val="22"/>
+                <w:szCs w:val="22"/>
+                <w:color w:val="000000"/>
+              </w:rPr>
+              <w:t xml:space="preserve">3,282</w:t>
+            </w:r>
+          </w:p>
+        </w:tc>
+        <w:tc>
+          <w:tcPr>
+            <w:tcBorders/>
+            <w:shd w:val="clear" w:color="auto" w:fill="FFFFFF"/>
+            <w:tcMar>
+              <w:top w:w="0" w:type="dxa"/>
+              <w:bottom w:w="0" w:type="dxa"/>
+              <w:left w:w="0" w:type="dxa"/>
+              <w:right w:w="0" w:type="dxa"/>
+            </w:tcMar>
+            <w:vAlign w:val="center"/>
+          </w:tcPr>
+          <w:p>
+            <w:pPr>
+              <w:jc w:val="center"/>
+              <w:spacing w:after="100" w:before="100" w:line="240"/>
+              <w:ind w:firstLine="0" w:left="100" w:right="100"/>
+            </w:pPr>
+            <w:r xmlns:w="http://schemas.openxmlformats.org/wordprocessingml/2006/main" xmlns:wp="http://schemas.openxmlformats.org/drawingml/2006/wordprocessingDrawing" xmlns:r="http://schemas.openxmlformats.org/officeDocument/2006/relationships" xmlns:w14="http://schemas.microsoft.com/office/word/2010/wordml">
+              <w:rPr>
+                <w:rFonts w:ascii="Arial" w:hAnsi="Arial" w:eastAsia="Arial" w:cs="Arial"/>
+                <w:sz w:val="22"/>
+                <w:szCs w:val="22"/>
+                <w:color w:val="000000"/>
+              </w:rPr>
+              <w:t xml:space="preserve"/>
+            </w:r>
+          </w:p>
+        </w:tc>
+      </w:tr>
+      <w:tr>
+        <w:trPr>
+          <w:cantSplit/>
+          <w:trHeight w:val="611" w:hRule="auto"/>
+        </w:trPr>
+        <w:tc>
+          <w:tcPr>
+            <w:tcBorders/>
+            <w:shd w:val="clear" w:color="auto" w:fill="FFFFFF"/>
+            <w:tcMar>
+              <w:top w:w="0" w:type="dxa"/>
+              <w:bottom w:w="0" w:type="dxa"/>
+              <w:left w:w="0" w:type="dxa"/>
+              <w:right w:w="0" w:type="dxa"/>
+            </w:tcMar>
+            <w:vAlign w:val="top"/>
+          </w:tcPr>
+          <w:p>
+            <w:pPr>
+              <w:jc w:val="left"/>
+              <w:spacing w:after="100" w:before="100" w:line="240"/>
+              <w:ind w:firstLine="0" w:left="100" w:right="100"/>
+            </w:pPr>
+            <w:r xmlns:w="http://schemas.openxmlformats.org/wordprocessingml/2006/main" xmlns:wp="http://schemas.openxmlformats.org/drawingml/2006/wordprocessingDrawing" xmlns:r="http://schemas.openxmlformats.org/officeDocument/2006/relationships" xmlns:w14="http://schemas.microsoft.com/office/word/2010/wordml">
+              <w:rPr>
+                <w:rFonts w:ascii="Arial" w:hAnsi="Arial" w:eastAsia="Arial" w:cs="Arial"/>
+                <w:b/>
+                <w:sz w:val="22"/>
+                <w:szCs w:val="22"/>
+                <w:color w:val="000000"/>
+              </w:rPr>
+              <w:t xml:space="preserve">cut_groups</w:t>
+            </w:r>
+          </w:p>
+        </w:tc>
+        <w:tc>
+          <w:tcPr>
+            <w:tcBorders/>
+            <w:shd w:val="clear" w:color="auto" w:fill="FFFFFF"/>
+            <w:tcMar>
+              <w:top w:w="0" w:type="dxa"/>
+              <w:bottom w:w="0" w:type="dxa"/>
+              <w:left w:w="0" w:type="dxa"/>
+              <w:right w:w="0" w:type="dxa"/>
+            </w:tcMar>
+            <w:vAlign w:val="center"/>
+          </w:tcPr>
+          <w:p>
+            <w:pPr>
+              <w:jc w:val="center"/>
+              <w:spacing w:after="100" w:before="100" w:line="240"/>
+              <w:ind w:firstLine="0" w:left="100" w:right="100"/>
+            </w:pPr>
+            <w:r xmlns:w="http://schemas.openxmlformats.org/wordprocessingml/2006/main" xmlns:wp="http://schemas.openxmlformats.org/drawingml/2006/wordprocessingDrawing" xmlns:r="http://schemas.openxmlformats.org/officeDocument/2006/relationships" xmlns:w14="http://schemas.microsoft.com/office/word/2010/wordml">
+              <w:rPr>
+                <w:rFonts w:ascii="Arial" w:hAnsi="Arial" w:eastAsia="Arial" w:cs="Arial"/>
+                <w:sz w:val="22"/>
+                <w:szCs w:val="22"/>
+                <w:color w:val="000000"/>
+              </w:rPr>
+              <w:t xml:space="preserve"/>
+            </w:r>
+          </w:p>
+        </w:tc>
+        <w:tc>
+          <w:tcPr>
+            <w:tcBorders/>
+            <w:shd w:val="clear" w:color="auto" w:fill="FFFFFF"/>
+            <w:tcMar>
+              <w:top w:w="0" w:type="dxa"/>
+              <w:bottom w:w="0" w:type="dxa"/>
+              <w:left w:w="0" w:type="dxa"/>
+              <w:right w:w="0" w:type="dxa"/>
+            </w:tcMar>
+            <w:vAlign w:val="center"/>
+          </w:tcPr>
+          <w:p>
+            <w:pPr>
+              <w:jc w:val="center"/>
+              <w:spacing w:after="100" w:before="100" w:line="240"/>
+              <w:ind w:firstLine="0" w:left="100" w:right="100"/>
+            </w:pPr>
+            <w:r xmlns:w="http://schemas.openxmlformats.org/wordprocessingml/2006/main" xmlns:wp="http://schemas.openxmlformats.org/drawingml/2006/wordprocessingDrawing" xmlns:r="http://schemas.openxmlformats.org/officeDocument/2006/relationships" xmlns:w14="http://schemas.microsoft.com/office/word/2010/wordml">
+              <w:rPr>
+                <w:rFonts w:ascii="Arial" w:hAnsi="Arial" w:eastAsia="Arial" w:cs="Arial"/>
+                <w:sz w:val="22"/>
+                <w:szCs w:val="22"/>
+                <w:color w:val="000000"/>
+              </w:rPr>
+              <w:t xml:space="preserve"/>
+            </w:r>
+          </w:p>
+        </w:tc>
+        <w:tc>
+          <w:tcPr>
+            <w:tcBorders/>
+            <w:shd w:val="clear" w:color="auto" w:fill="FFFFFF"/>
+            <w:tcMar>
+              <w:top w:w="0" w:type="dxa"/>
+              <w:bottom w:w="0" w:type="dxa"/>
+              <w:left w:w="0" w:type="dxa"/>
+              <w:right w:w="0" w:type="dxa"/>
+            </w:tcMar>
+            <w:vAlign w:val="center"/>
+          </w:tcPr>
+          <w:p>
+            <w:pPr>
+              <w:jc w:val="center"/>
+              <w:spacing w:after="100" w:before="100" w:line="240"/>
+              <w:ind w:firstLine="0" w:left="100" w:right="100"/>
+            </w:pPr>
+            <w:r xmlns:w="http://schemas.openxmlformats.org/wordprocessingml/2006/main" xmlns:wp="http://schemas.openxmlformats.org/drawingml/2006/wordprocessingDrawing" xmlns:r="http://schemas.openxmlformats.org/officeDocument/2006/relationships" xmlns:w14="http://schemas.microsoft.com/office/word/2010/wordml">
+              <w:rPr>
+                <w:rFonts w:ascii="Arial" w:hAnsi="Arial" w:eastAsia="Arial" w:cs="Arial"/>
+                <w:sz w:val="22"/>
+                <w:szCs w:val="22"/>
+                <w:color w:val="000000"/>
+              </w:rPr>
+              <w:t xml:space="preserve"/>
+            </w:r>
+          </w:p>
+        </w:tc>
+        <w:tc>
+          <w:tcPr>
+            <w:tcBorders/>
+            <w:shd w:val="clear" w:color="auto" w:fill="FFFFFF"/>
+            <w:tcMar>
+              <w:top w:w="0" w:type="dxa"/>
+              <w:bottom w:w="0" w:type="dxa"/>
+              <w:left w:w="0" w:type="dxa"/>
+              <w:right w:w="0" w:type="dxa"/>
+            </w:tcMar>
+            <w:vAlign w:val="center"/>
+          </w:tcPr>
+          <w:p>
+            <w:pPr>
+              <w:jc w:val="center"/>
+              <w:spacing w:after="100" w:before="100" w:line="240"/>
+              <w:ind w:firstLine="0" w:left="100" w:right="100"/>
+            </w:pPr>
+            <w:r xmlns:w="http://schemas.openxmlformats.org/wordprocessingml/2006/main" xmlns:wp="http://schemas.openxmlformats.org/drawingml/2006/wordprocessingDrawing" xmlns:r="http://schemas.openxmlformats.org/officeDocument/2006/relationships" xmlns:w14="http://schemas.microsoft.com/office/word/2010/wordml">
+              <w:rPr>
+                <w:rFonts w:ascii="Arial" w:hAnsi="Arial" w:eastAsia="Arial" w:cs="Arial"/>
+                <w:sz w:val="22"/>
+                <w:szCs w:val="22"/>
+                <w:color w:val="000000"/>
+              </w:rPr>
+              <w:t xml:space="preserve">0.083</w:t>
+            </w:r>
+          </w:p>
+        </w:tc>
+      </w:tr>
+      <w:tr>
+        <w:trPr>
+          <w:cantSplit/>
+          <w:trHeight w:val="617" w:hRule="auto"/>
+        </w:trPr>
+        <w:tc>
+          <w:tcPr>
+            <w:tcBorders/>
+            <w:shd w:val="clear" w:color="auto" w:fill="FFFFFF"/>
+            <w:tcMar>
+              <w:top w:w="0" w:type="dxa"/>
+              <w:bottom w:w="0" w:type="dxa"/>
+              <w:left w:w="0" w:type="dxa"/>
+              <w:right w:w="0" w:type="dxa"/>
+            </w:tcMar>
+            <w:vAlign w:val="top"/>
+          </w:tcPr>
+          <w:p>
+            <w:pPr>
+              <w:jc w:val="left"/>
+              <w:spacing w:after="100" w:before="100" w:line="240"/>
+              <w:ind w:firstLine="0" w:left="300" w:right="100"/>
+            </w:pPr>
+            <w:r xmlns:w="http://schemas.openxmlformats.org/wordprocessingml/2006/main" xmlns:wp="http://schemas.openxmlformats.org/drawingml/2006/wordprocessingDrawing" xmlns:r="http://schemas.openxmlformats.org/officeDocument/2006/relationships" xmlns:w14="http://schemas.microsoft.com/office/word/2010/wordml">
+              <w:rPr>
+                <w:rFonts w:ascii="Arial" w:hAnsi="Arial" w:eastAsia="Arial" w:cs="Arial"/>
+                <w:sz w:val="22"/>
+                <w:szCs w:val="22"/>
+                <w:color w:val="000000"/>
+              </w:rPr>
+              <w:t xml:space="preserve">[0,8]</w:t>
+            </w:r>
+          </w:p>
+        </w:tc>
+        <w:tc>
+          <w:tcPr>
+            <w:tcBorders/>
+            <w:shd w:val="clear" w:color="auto" w:fill="FFFFFF"/>
+            <w:tcMar>
+              <w:top w:w="0" w:type="dxa"/>
+              <w:bottom w:w="0" w:type="dxa"/>
+              <w:left w:w="0" w:type="dxa"/>
+              <w:right w:w="0" w:type="dxa"/>
+            </w:tcMar>
+            <w:vAlign w:val="center"/>
+          </w:tcPr>
+          <w:p>
+            <w:pPr>
+              <w:jc w:val="center"/>
+              <w:spacing w:after="100" w:before="100" w:line="240"/>
+              <w:ind w:firstLine="0" w:left="100" w:right="100"/>
+            </w:pPr>
+            <w:r xmlns:w="http://schemas.openxmlformats.org/wordprocessingml/2006/main" xmlns:wp="http://schemas.openxmlformats.org/drawingml/2006/wordprocessingDrawing" xmlns:r="http://schemas.openxmlformats.org/officeDocument/2006/relationships" xmlns:w14="http://schemas.microsoft.com/office/word/2010/wordml">
+              <w:rPr>
+                <w:rFonts w:ascii="Arial" w:hAnsi="Arial" w:eastAsia="Arial" w:cs="Arial"/>
+                <w:sz w:val="22"/>
+                <w:szCs w:val="22"/>
+                <w:color w:val="000000"/>
+              </w:rPr>
+              <w:t xml:space="preserve">1,904 (20.6%)</w:t>
+            </w:r>
+          </w:p>
+        </w:tc>
+        <w:tc>
+          <w:tcPr>
+            <w:tcBorders/>
+            <w:shd w:val="clear" w:color="auto" w:fill="FFFFFF"/>
+            <w:tcMar>
+              <w:top w:w="0" w:type="dxa"/>
+              <w:bottom w:w="0" w:type="dxa"/>
+              <w:left w:w="0" w:type="dxa"/>
+              <w:right w:w="0" w:type="dxa"/>
+            </w:tcMar>
+            <w:vAlign w:val="center"/>
+          </w:tcPr>
+          <w:p>
+            <w:pPr>
+              <w:jc w:val="center"/>
+              <w:spacing w:after="100" w:before="100" w:line="240"/>
+              <w:ind w:firstLine="0" w:left="100" w:right="100"/>
+            </w:pPr>
+            <w:r xmlns:w="http://schemas.openxmlformats.org/wordprocessingml/2006/main" xmlns:wp="http://schemas.openxmlformats.org/drawingml/2006/wordprocessingDrawing" xmlns:r="http://schemas.openxmlformats.org/officeDocument/2006/relationships" xmlns:w14="http://schemas.microsoft.com/office/word/2010/wordml">
+              <w:rPr>
+                <w:rFonts w:ascii="Arial" w:hAnsi="Arial" w:eastAsia="Arial" w:cs="Arial"/>
+                <w:sz w:val="22"/>
+                <w:szCs w:val="22"/>
+                <w:color w:val="000000"/>
+              </w:rPr>
+              <w:t xml:space="preserve">976 (21.4%)</w:t>
+            </w:r>
+          </w:p>
+        </w:tc>
+        <w:tc>
+          <w:tcPr>
+            <w:tcBorders/>
+            <w:shd w:val="clear" w:color="auto" w:fill="FFFFFF"/>
+            <w:tcMar>
+              <w:top w:w="0" w:type="dxa"/>
+              <w:bottom w:w="0" w:type="dxa"/>
+              <w:left w:w="0" w:type="dxa"/>
+              <w:right w:w="0" w:type="dxa"/>
+            </w:tcMar>
+            <w:vAlign w:val="center"/>
+          </w:tcPr>
+          <w:p>
+            <w:pPr>
+              <w:jc w:val="center"/>
+              <w:spacing w:after="100" w:before="100" w:line="240"/>
+              <w:ind w:firstLine="0" w:left="100" w:right="100"/>
+            </w:pPr>
+            <w:r xmlns:w="http://schemas.openxmlformats.org/wordprocessingml/2006/main" xmlns:wp="http://schemas.openxmlformats.org/drawingml/2006/wordprocessingDrawing" xmlns:r="http://schemas.openxmlformats.org/officeDocument/2006/relationships" xmlns:w14="http://schemas.microsoft.com/office/word/2010/wordml">
+              <w:rPr>
+                <w:rFonts w:ascii="Arial" w:hAnsi="Arial" w:eastAsia="Arial" w:cs="Arial"/>
+                <w:sz w:val="22"/>
+                <w:szCs w:val="22"/>
+                <w:color w:val="000000"/>
+              </w:rPr>
+              <w:t xml:space="preserve">928 (19.8%)</w:t>
+            </w:r>
+          </w:p>
+        </w:tc>
+        <w:tc>
+          <w:tcPr>
+            <w:tcBorders/>
+            <w:shd w:val="clear" w:color="auto" w:fill="FFFFFF"/>
+            <w:tcMar>
+              <w:top w:w="0" w:type="dxa"/>
+              <w:bottom w:w="0" w:type="dxa"/>
+              <w:left w:w="0" w:type="dxa"/>
+              <w:right w:w="0" w:type="dxa"/>
+            </w:tcMar>
+            <w:vAlign w:val="center"/>
+          </w:tcPr>
+          <w:p>
+            <w:pPr>
+              <w:jc w:val="center"/>
+              <w:spacing w:after="100" w:before="100" w:line="240"/>
+              <w:ind w:firstLine="0" w:left="100" w:right="100"/>
+            </w:pPr>
+            <w:r xmlns:w="http://schemas.openxmlformats.org/wordprocessingml/2006/main" xmlns:wp="http://schemas.openxmlformats.org/drawingml/2006/wordprocessingDrawing" xmlns:r="http://schemas.openxmlformats.org/officeDocument/2006/relationships" xmlns:w14="http://schemas.microsoft.com/office/word/2010/wordml">
+              <w:rPr>
+                <w:rFonts w:ascii="Arial" w:hAnsi="Arial" w:eastAsia="Arial" w:cs="Arial"/>
+                <w:sz w:val="22"/>
+                <w:szCs w:val="22"/>
+                <w:color w:val="000000"/>
+              </w:rPr>
+              <w:t xml:space="preserve"/>
+            </w:r>
+          </w:p>
+        </w:tc>
+      </w:tr>
+      <w:tr>
+        <w:trPr>
+          <w:cantSplit/>
+          <w:trHeight w:val="617" w:hRule="auto"/>
+        </w:trPr>
+        <w:tc>
+          <w:tcPr>
+            <w:tcBorders/>
+            <w:shd w:val="clear" w:color="auto" w:fill="FFFFFF"/>
+            <w:tcMar>
+              <w:top w:w="0" w:type="dxa"/>
+              <w:bottom w:w="0" w:type="dxa"/>
+              <w:left w:w="0" w:type="dxa"/>
+              <w:right w:w="0" w:type="dxa"/>
+            </w:tcMar>
+            <w:vAlign w:val="top"/>
+          </w:tcPr>
+          <w:p>
+            <w:pPr>
+              <w:jc w:val="left"/>
+              <w:spacing w:after="100" w:before="100" w:line="240"/>
+              <w:ind w:firstLine="0" w:left="300" w:right="100"/>
+            </w:pPr>
+            <w:r xmlns:w="http://schemas.openxmlformats.org/wordprocessingml/2006/main" xmlns:wp="http://schemas.openxmlformats.org/drawingml/2006/wordprocessingDrawing" xmlns:r="http://schemas.openxmlformats.org/officeDocument/2006/relationships" xmlns:w14="http://schemas.microsoft.com/office/word/2010/wordml">
+              <w:rPr>
+                <w:rFonts w:ascii="Arial" w:hAnsi="Arial" w:eastAsia="Arial" w:cs="Arial"/>
+                <w:sz w:val="22"/>
+                <w:szCs w:val="22"/>
+                <w:color w:val="000000"/>
+              </w:rPr>
+              <w:t xml:space="preserve">(8,20]</w:t>
+            </w:r>
+          </w:p>
+        </w:tc>
+        <w:tc>
+          <w:tcPr>
+            <w:tcBorders/>
+            <w:shd w:val="clear" w:color="auto" w:fill="FFFFFF"/>
+            <w:tcMar>
+              <w:top w:w="0" w:type="dxa"/>
+              <w:bottom w:w="0" w:type="dxa"/>
+              <w:left w:w="0" w:type="dxa"/>
+              <w:right w:w="0" w:type="dxa"/>
+            </w:tcMar>
+            <w:vAlign w:val="center"/>
+          </w:tcPr>
+          <w:p>
+            <w:pPr>
+              <w:jc w:val="center"/>
+              <w:spacing w:after="100" w:before="100" w:line="240"/>
+              <w:ind w:firstLine="0" w:left="100" w:right="100"/>
+            </w:pPr>
+            <w:r xmlns:w="http://schemas.openxmlformats.org/wordprocessingml/2006/main" xmlns:wp="http://schemas.openxmlformats.org/drawingml/2006/wordprocessingDrawing" xmlns:r="http://schemas.openxmlformats.org/officeDocument/2006/relationships" xmlns:w14="http://schemas.microsoft.com/office/word/2010/wordml">
+              <w:rPr>
+                <w:rFonts w:ascii="Arial" w:hAnsi="Arial" w:eastAsia="Arial" w:cs="Arial"/>
+                <w:sz w:val="22"/>
+                <w:szCs w:val="22"/>
+                <w:color w:val="000000"/>
+              </w:rPr>
+              <w:t xml:space="preserve">1,857 (20.1%)</w:t>
+            </w:r>
+          </w:p>
+        </w:tc>
+        <w:tc>
+          <w:tcPr>
+            <w:tcBorders/>
+            <w:shd w:val="clear" w:color="auto" w:fill="FFFFFF"/>
+            <w:tcMar>
+              <w:top w:w="0" w:type="dxa"/>
+              <w:bottom w:w="0" w:type="dxa"/>
+              <w:left w:w="0" w:type="dxa"/>
+              <w:right w:w="0" w:type="dxa"/>
+            </w:tcMar>
+            <w:vAlign w:val="center"/>
+          </w:tcPr>
+          <w:p>
+            <w:pPr>
+              <w:jc w:val="center"/>
+              <w:spacing w:after="100" w:before="100" w:line="240"/>
+              <w:ind w:firstLine="0" w:left="100" w:right="100"/>
+            </w:pPr>
+            <w:r xmlns:w="http://schemas.openxmlformats.org/wordprocessingml/2006/main" xmlns:wp="http://schemas.openxmlformats.org/drawingml/2006/wordprocessingDrawing" xmlns:r="http://schemas.openxmlformats.org/officeDocument/2006/relationships" xmlns:w14="http://schemas.microsoft.com/office/word/2010/wordml">
+              <w:rPr>
+                <w:rFonts w:ascii="Arial" w:hAnsi="Arial" w:eastAsia="Arial" w:cs="Arial"/>
+                <w:sz w:val="22"/>
+                <w:szCs w:val="22"/>
+                <w:color w:val="000000"/>
+              </w:rPr>
+              <w:t xml:space="preserve">917 (20.1%)</w:t>
+            </w:r>
+          </w:p>
+        </w:tc>
+        <w:tc>
+          <w:tcPr>
+            <w:tcBorders/>
+            <w:shd w:val="clear" w:color="auto" w:fill="FFFFFF"/>
+            <w:tcMar>
+              <w:top w:w="0" w:type="dxa"/>
+              <w:bottom w:w="0" w:type="dxa"/>
+              <w:left w:w="0" w:type="dxa"/>
+              <w:right w:w="0" w:type="dxa"/>
+            </w:tcMar>
+            <w:vAlign w:val="center"/>
+          </w:tcPr>
+          <w:p>
+            <w:pPr>
+              <w:jc w:val="center"/>
+              <w:spacing w:after="100" w:before="100" w:line="240"/>
+              <w:ind w:firstLine="0" w:left="100" w:right="100"/>
+            </w:pPr>
+            <w:r xmlns:w="http://schemas.openxmlformats.org/wordprocessingml/2006/main" xmlns:wp="http://schemas.openxmlformats.org/drawingml/2006/wordprocessingDrawing" xmlns:r="http://schemas.openxmlformats.org/officeDocument/2006/relationships" xmlns:w14="http://schemas.microsoft.com/office/word/2010/wordml">
+              <w:rPr>
+                <w:rFonts w:ascii="Arial" w:hAnsi="Arial" w:eastAsia="Arial" w:cs="Arial"/>
+                <w:sz w:val="22"/>
+                <w:szCs w:val="22"/>
+                <w:color w:val="000000"/>
+              </w:rPr>
+              <w:t xml:space="preserve">940 (20.0%)</w:t>
+            </w:r>
+          </w:p>
+        </w:tc>
+        <w:tc>
+          <w:tcPr>
+            <w:tcBorders/>
+            <w:shd w:val="clear" w:color="auto" w:fill="FFFFFF"/>
+            <w:tcMar>
+              <w:top w:w="0" w:type="dxa"/>
+              <w:bottom w:w="0" w:type="dxa"/>
+              <w:left w:w="0" w:type="dxa"/>
+              <w:right w:w="0" w:type="dxa"/>
+            </w:tcMar>
+            <w:vAlign w:val="center"/>
+          </w:tcPr>
+          <w:p>
+            <w:pPr>
+              <w:jc w:val="center"/>
+              <w:spacing w:after="100" w:before="100" w:line="240"/>
+              <w:ind w:firstLine="0" w:left="100" w:right="100"/>
+            </w:pPr>
+            <w:r xmlns:w="http://schemas.openxmlformats.org/wordprocessingml/2006/main" xmlns:wp="http://schemas.openxmlformats.org/drawingml/2006/wordprocessingDrawing" xmlns:r="http://schemas.openxmlformats.org/officeDocument/2006/relationships" xmlns:w14="http://schemas.microsoft.com/office/word/2010/wordml">
+              <w:rPr>
+                <w:rFonts w:ascii="Arial" w:hAnsi="Arial" w:eastAsia="Arial" w:cs="Arial"/>
+                <w:sz w:val="22"/>
+                <w:szCs w:val="22"/>
+                <w:color w:val="000000"/>
+              </w:rPr>
+              <w:t xml:space="preserve"/>
+            </w:r>
+          </w:p>
+        </w:tc>
+      </w:tr>
+      <w:tr>
+        <w:trPr>
+          <w:cantSplit/>
+          <w:trHeight w:val="617" w:hRule="auto"/>
+        </w:trPr>
+        <w:tc>
+          <w:tcPr>
+            <w:tcBorders/>
+            <w:shd w:val="clear" w:color="auto" w:fill="FFFFFF"/>
+            <w:tcMar>
+              <w:top w:w="0" w:type="dxa"/>
+              <w:bottom w:w="0" w:type="dxa"/>
+              <w:left w:w="0" w:type="dxa"/>
+              <w:right w:w="0" w:type="dxa"/>
+            </w:tcMar>
+            <w:vAlign w:val="top"/>
+          </w:tcPr>
+          <w:p>
+            <w:pPr>
+              <w:jc w:val="left"/>
+              <w:spacing w:after="100" w:before="100" w:line="240"/>
+              <w:ind w:firstLine="0" w:left="300" w:right="100"/>
+            </w:pPr>
+            <w:r xmlns:w="http://schemas.openxmlformats.org/wordprocessingml/2006/main" xmlns:wp="http://schemas.openxmlformats.org/drawingml/2006/wordprocessingDrawing" xmlns:r="http://schemas.openxmlformats.org/officeDocument/2006/relationships" xmlns:w14="http://schemas.microsoft.com/office/word/2010/wordml">
+              <w:rPr>
+                <w:rFonts w:ascii="Arial" w:hAnsi="Arial" w:eastAsia="Arial" w:cs="Arial"/>
+                <w:sz w:val="22"/>
+                <w:szCs w:val="22"/>
+                <w:color w:val="000000"/>
+              </w:rPr>
+              <w:t xml:space="preserve">(20,42]</w:t>
+            </w:r>
+          </w:p>
+        </w:tc>
+        <w:tc>
+          <w:tcPr>
+            <w:tcBorders/>
+            <w:shd w:val="clear" w:color="auto" w:fill="FFFFFF"/>
+            <w:tcMar>
+              <w:top w:w="0" w:type="dxa"/>
+              <w:bottom w:w="0" w:type="dxa"/>
+              <w:left w:w="0" w:type="dxa"/>
+              <w:right w:w="0" w:type="dxa"/>
+            </w:tcMar>
+            <w:vAlign w:val="center"/>
+          </w:tcPr>
+          <w:p>
+            <w:pPr>
+              <w:jc w:val="center"/>
+              <w:spacing w:after="100" w:before="100" w:line="240"/>
+              <w:ind w:firstLine="0" w:left="100" w:right="100"/>
+            </w:pPr>
+            <w:r xmlns:w="http://schemas.openxmlformats.org/wordprocessingml/2006/main" xmlns:wp="http://schemas.openxmlformats.org/drawingml/2006/wordprocessingDrawing" xmlns:r="http://schemas.openxmlformats.org/officeDocument/2006/relationships" xmlns:w14="http://schemas.microsoft.com/office/word/2010/wordml">
+              <w:rPr>
+                <w:rFonts w:ascii="Arial" w:hAnsi="Arial" w:eastAsia="Arial" w:cs="Arial"/>
+                <w:sz w:val="22"/>
+                <w:szCs w:val="22"/>
+                <w:color w:val="000000"/>
+              </w:rPr>
+              <w:t xml:space="preserve">1,868 (20.2%)</w:t>
+            </w:r>
+          </w:p>
+        </w:tc>
+        <w:tc>
+          <w:tcPr>
+            <w:tcBorders/>
+            <w:shd w:val="clear" w:color="auto" w:fill="FFFFFF"/>
+            <w:tcMar>
+              <w:top w:w="0" w:type="dxa"/>
+              <w:bottom w:w="0" w:type="dxa"/>
+              <w:left w:w="0" w:type="dxa"/>
+              <w:right w:w="0" w:type="dxa"/>
+            </w:tcMar>
+            <w:vAlign w:val="center"/>
+          </w:tcPr>
+          <w:p>
+            <w:pPr>
+              <w:jc w:val="center"/>
+              <w:spacing w:after="100" w:before="100" w:line="240"/>
+              <w:ind w:firstLine="0" w:left="100" w:right="100"/>
+            </w:pPr>
+            <w:r xmlns:w="http://schemas.openxmlformats.org/wordprocessingml/2006/main" xmlns:wp="http://schemas.openxmlformats.org/drawingml/2006/wordprocessingDrawing" xmlns:r="http://schemas.openxmlformats.org/officeDocument/2006/relationships" xmlns:w14="http://schemas.microsoft.com/office/word/2010/wordml">
+              <w:rPr>
+                <w:rFonts w:ascii="Arial" w:hAnsi="Arial" w:eastAsia="Arial" w:cs="Arial"/>
+                <w:sz w:val="22"/>
+                <w:szCs w:val="22"/>
+                <w:color w:val="000000"/>
+              </w:rPr>
+              <w:t xml:space="preserve">884 (19.4%)</w:t>
+            </w:r>
+          </w:p>
+        </w:tc>
+        <w:tc>
+          <w:tcPr>
+            <w:tcBorders/>
+            <w:shd w:val="clear" w:color="auto" w:fill="FFFFFF"/>
+            <w:tcMar>
+              <w:top w:w="0" w:type="dxa"/>
+              <w:bottom w:w="0" w:type="dxa"/>
+              <w:left w:w="0" w:type="dxa"/>
+              <w:right w:w="0" w:type="dxa"/>
+            </w:tcMar>
+            <w:vAlign w:val="center"/>
+          </w:tcPr>
+          <w:p>
+            <w:pPr>
+              <w:jc w:val="center"/>
+              <w:spacing w:after="100" w:before="100" w:line="240"/>
+              <w:ind w:firstLine="0" w:left="100" w:right="100"/>
+            </w:pPr>
+            <w:r xmlns:w="http://schemas.openxmlformats.org/wordprocessingml/2006/main" xmlns:wp="http://schemas.openxmlformats.org/drawingml/2006/wordprocessingDrawing" xmlns:r="http://schemas.openxmlformats.org/officeDocument/2006/relationships" xmlns:w14="http://schemas.microsoft.com/office/word/2010/wordml">
+              <w:rPr>
+                <w:rFonts w:ascii="Arial" w:hAnsi="Arial" w:eastAsia="Arial" w:cs="Arial"/>
+                <w:sz w:val="22"/>
+                <w:szCs w:val="22"/>
+                <w:color w:val="000000"/>
+              </w:rPr>
+              <w:t xml:space="preserve">984 (20.9%)</w:t>
+            </w:r>
+          </w:p>
+        </w:tc>
+        <w:tc>
+          <w:tcPr>
+            <w:tcBorders/>
+            <w:shd w:val="clear" w:color="auto" w:fill="FFFFFF"/>
+            <w:tcMar>
+              <w:top w:w="0" w:type="dxa"/>
+              <w:bottom w:w="0" w:type="dxa"/>
+              <w:left w:w="0" w:type="dxa"/>
+              <w:right w:w="0" w:type="dxa"/>
+            </w:tcMar>
+            <w:vAlign w:val="center"/>
+          </w:tcPr>
+          <w:p>
+            <w:pPr>
+              <w:jc w:val="center"/>
+              <w:spacing w:after="100" w:before="100" w:line="240"/>
+              <w:ind w:firstLine="0" w:left="100" w:right="100"/>
+            </w:pPr>
+            <w:r xmlns:w="http://schemas.openxmlformats.org/wordprocessingml/2006/main" xmlns:wp="http://schemas.openxmlformats.org/drawingml/2006/wordprocessingDrawing" xmlns:r="http://schemas.openxmlformats.org/officeDocument/2006/relationships" xmlns:w14="http://schemas.microsoft.com/office/word/2010/wordml">
+              <w:rPr>
+                <w:rFonts w:ascii="Arial" w:hAnsi="Arial" w:eastAsia="Arial" w:cs="Arial"/>
+                <w:sz w:val="22"/>
+                <w:szCs w:val="22"/>
+                <w:color w:val="000000"/>
+              </w:rPr>
+              <w:t xml:space="preserve"/>
+            </w:r>
+          </w:p>
+        </w:tc>
+      </w:tr>
+      <w:tr>
+        <w:trPr>
+          <w:cantSplit/>
+          <w:trHeight w:val="617" w:hRule="auto"/>
+        </w:trPr>
+        <w:tc>
+          <w:tcPr>
+            <w:tcBorders/>
+            <w:shd w:val="clear" w:color="auto" w:fill="FFFFFF"/>
+            <w:tcMar>
+              <w:top w:w="0" w:type="dxa"/>
+              <w:bottom w:w="0" w:type="dxa"/>
+              <w:left w:w="0" w:type="dxa"/>
+              <w:right w:w="0" w:type="dxa"/>
+            </w:tcMar>
+            <w:vAlign w:val="top"/>
+          </w:tcPr>
+          <w:p>
+            <w:pPr>
+              <w:jc w:val="left"/>
+              <w:spacing w:after="100" w:before="100" w:line="240"/>
+              <w:ind w:firstLine="0" w:left="300" w:right="100"/>
+            </w:pPr>
+            <w:r xmlns:w="http://schemas.openxmlformats.org/wordprocessingml/2006/main" xmlns:wp="http://schemas.openxmlformats.org/drawingml/2006/wordprocessingDrawing" xmlns:r="http://schemas.openxmlformats.org/officeDocument/2006/relationships" xmlns:w14="http://schemas.microsoft.com/office/word/2010/wordml">
+              <w:rPr>
+                <w:rFonts w:ascii="Arial" w:hAnsi="Arial" w:eastAsia="Arial" w:cs="Arial"/>
+                <w:sz w:val="22"/>
+                <w:szCs w:val="22"/>
+                <w:color w:val="000000"/>
+              </w:rPr>
+              <w:t xml:space="preserve">(42,62]</w:t>
+            </w:r>
+          </w:p>
+        </w:tc>
+        <w:tc>
+          <w:tcPr>
+            <w:tcBorders/>
+            <w:shd w:val="clear" w:color="auto" w:fill="FFFFFF"/>
+            <w:tcMar>
+              <w:top w:w="0" w:type="dxa"/>
+              <w:bottom w:w="0" w:type="dxa"/>
+              <w:left w:w="0" w:type="dxa"/>
+              <w:right w:w="0" w:type="dxa"/>
+            </w:tcMar>
+            <w:vAlign w:val="center"/>
+          </w:tcPr>
+          <w:p>
+            <w:pPr>
+              <w:jc w:val="center"/>
+              <w:spacing w:after="100" w:before="100" w:line="240"/>
+              <w:ind w:firstLine="0" w:left="100" w:right="100"/>
+            </w:pPr>
+            <w:r xmlns:w="http://schemas.openxmlformats.org/wordprocessingml/2006/main" xmlns:wp="http://schemas.openxmlformats.org/drawingml/2006/wordprocessingDrawing" xmlns:r="http://schemas.openxmlformats.org/officeDocument/2006/relationships" xmlns:w14="http://schemas.microsoft.com/office/word/2010/wordml">
+              <w:rPr>
+                <w:rFonts w:ascii="Arial" w:hAnsi="Arial" w:eastAsia="Arial" w:cs="Arial"/>
+                <w:sz w:val="22"/>
+                <w:szCs w:val="22"/>
+                <w:color w:val="000000"/>
+              </w:rPr>
+              <w:t xml:space="preserve">1,884 (20.4%)</w:t>
+            </w:r>
+          </w:p>
+        </w:tc>
+        <w:tc>
+          <w:tcPr>
+            <w:tcBorders/>
+            <w:shd w:val="clear" w:color="auto" w:fill="FFFFFF"/>
+            <w:tcMar>
+              <w:top w:w="0" w:type="dxa"/>
+              <w:bottom w:w="0" w:type="dxa"/>
+              <w:left w:w="0" w:type="dxa"/>
+              <w:right w:w="0" w:type="dxa"/>
+            </w:tcMar>
+            <w:vAlign w:val="center"/>
+          </w:tcPr>
+          <w:p>
+            <w:pPr>
+              <w:jc w:val="center"/>
+              <w:spacing w:after="100" w:before="100" w:line="240"/>
+              <w:ind w:firstLine="0" w:left="100" w:right="100"/>
+            </w:pPr>
+            <w:r xmlns:w="http://schemas.openxmlformats.org/wordprocessingml/2006/main" xmlns:wp="http://schemas.openxmlformats.org/drawingml/2006/wordprocessingDrawing" xmlns:r="http://schemas.openxmlformats.org/officeDocument/2006/relationships" xmlns:w14="http://schemas.microsoft.com/office/word/2010/wordml">
+              <w:rPr>
+                <w:rFonts w:ascii="Arial" w:hAnsi="Arial" w:eastAsia="Arial" w:cs="Arial"/>
+                <w:sz w:val="22"/>
+                <w:szCs w:val="22"/>
+                <w:color w:val="000000"/>
+              </w:rPr>
+              <w:t xml:space="preserve">902 (19.8%)</w:t>
+            </w:r>
+          </w:p>
+        </w:tc>
+        <w:tc>
+          <w:tcPr>
+            <w:tcBorders/>
+            <w:shd w:val="clear" w:color="auto" w:fill="FFFFFF"/>
+            <w:tcMar>
+              <w:top w:w="0" w:type="dxa"/>
+              <w:bottom w:w="0" w:type="dxa"/>
+              <w:left w:w="0" w:type="dxa"/>
+              <w:right w:w="0" w:type="dxa"/>
+            </w:tcMar>
+            <w:vAlign w:val="center"/>
+          </w:tcPr>
+          <w:p>
+            <w:pPr>
+              <w:jc w:val="center"/>
+              <w:spacing w:after="100" w:before="100" w:line="240"/>
+              <w:ind w:firstLine="0" w:left="100" w:right="100"/>
+            </w:pPr>
+            <w:r xmlns:w="http://schemas.openxmlformats.org/wordprocessingml/2006/main" xmlns:wp="http://schemas.openxmlformats.org/drawingml/2006/wordprocessingDrawing" xmlns:r="http://schemas.openxmlformats.org/officeDocument/2006/relationships" xmlns:w14="http://schemas.microsoft.com/office/word/2010/wordml">
+              <w:rPr>
+                <w:rFonts w:ascii="Arial" w:hAnsi="Arial" w:eastAsia="Arial" w:cs="Arial"/>
+                <w:sz w:val="22"/>
+                <w:szCs w:val="22"/>
+                <w:color w:val="000000"/>
+              </w:rPr>
+              <w:t xml:space="preserve">982 (20.9%)</w:t>
+            </w:r>
+          </w:p>
+        </w:tc>
+        <w:tc>
+          <w:tcPr>
+            <w:tcBorders/>
+            <w:shd w:val="clear" w:color="auto" w:fill="FFFFFF"/>
+            <w:tcMar>
+              <w:top w:w="0" w:type="dxa"/>
+              <w:bottom w:w="0" w:type="dxa"/>
+              <w:left w:w="0" w:type="dxa"/>
+              <w:right w:w="0" w:type="dxa"/>
+            </w:tcMar>
+            <w:vAlign w:val="center"/>
+          </w:tcPr>
+          <w:p>
+            <w:pPr>
+              <w:jc w:val="center"/>
+              <w:spacing w:after="100" w:before="100" w:line="240"/>
+              <w:ind w:firstLine="0" w:left="100" w:right="100"/>
+            </w:pPr>
+            <w:r xmlns:w="http://schemas.openxmlformats.org/wordprocessingml/2006/main" xmlns:wp="http://schemas.openxmlformats.org/drawingml/2006/wordprocessingDrawing" xmlns:r="http://schemas.openxmlformats.org/officeDocument/2006/relationships" xmlns:w14="http://schemas.microsoft.com/office/word/2010/wordml">
+              <w:rPr>
+                <w:rFonts w:ascii="Arial" w:hAnsi="Arial" w:eastAsia="Arial" w:cs="Arial"/>
+                <w:sz w:val="22"/>
+                <w:szCs w:val="22"/>
+                <w:color w:val="000000"/>
+              </w:rPr>
+              <w:t xml:space="preserve"/>
+            </w:r>
+          </w:p>
+        </w:tc>
+      </w:tr>
+      <w:tr>
+        <w:trPr>
+          <w:cantSplit/>
+          <w:trHeight w:val="617" w:hRule="auto"/>
+        </w:trPr>
+        <w:tc>
+          <w:tcPr>
             <w:tcBorders>
               <w:bottom w:val="single" w:sz="8" w:space="0" w:color="000000"/>
             </w:tcBorders>
@@ -3235,7 +4142,7 @@
                 <w:szCs w:val="22"/>
                 <w:color w:val="000000"/>
               </w:rPr>
-              <w:t xml:space="preserve">Missing (n)</w:t>
+              <w:t xml:space="preserve">(62,80]</w:t>
             </w:r>
           </w:p>
         </w:tc>
@@ -3266,7 +4173,7 @@
                 <w:szCs w:val="22"/>
                 <w:color w:val="000000"/>
               </w:rPr>
-              <w:t xml:space="preserve">6,462</w:t>
+              <w:t xml:space="preserve">1,741 (18.8%)</w:t>
             </w:r>
           </w:p>
         </w:tc>
@@ -3297,7 +4204,7 @@
                 <w:szCs w:val="22"/>
                 <w:color w:val="000000"/>
               </w:rPr>
-              <w:t xml:space="preserve">3,180</w:t>
+              <w:t xml:space="preserve">878 (19.3%)</w:t>
             </w:r>
           </w:p>
         </w:tc>
@@ -3328,7 +4235,7 @@
                 <w:szCs w:val="22"/>
                 <w:color w:val="000000"/>
               </w:rPr>
-              <w:t xml:space="preserve">3,282</w:t>
+              <w:t xml:space="preserve">863 (18.4%)</w:t>
             </w:r>
           </w:p>
         </w:tc>

</xml_diff>